<commit_message>
3/6 UML for collection pets
</commit_message>
<xml_diff>
--- a/Documentation/UML/UML вывод и фильтрация питомцев.docx
+++ b/Documentation/UML/UML вывод и фильтрация питомцев.docx
@@ -1,6 +1,6 @@
 
 <file path=word/document.xml><?xml version="1.0" encoding="utf-8"?>
-<w:document xmlns:wpc="http://schemas.microsoft.com/office/word/2010/wordprocessingCanvas" xmlns:cx="http://schemas.microsoft.com/office/drawing/2014/chartex" xmlns:cx1="http://schemas.microsoft.com/office/drawing/2015/9/8/chartex" xmlns:cx2="http://schemas.microsoft.com/office/drawing/2015/10/21/chartex" xmlns:cx3="http://schemas.microsoft.com/office/drawing/2016/5/9/chartex" xmlns:cx4="http://schemas.microsoft.com/office/drawing/2016/5/10/chartex" xmlns:cx5="http://schemas.microsoft.com/office/drawing/2016/5/11/chartex" xmlns:cx6="http://schemas.microsoft.com/office/drawing/2016/5/12/chartex" xmlns:cx7="http://schemas.microsoft.com/office/drawing/2016/5/13/chartex" xmlns:cx8="http://schemas.microsoft.com/office/drawing/2016/5/14/chartex" xmlns:mc="http://schemas.openxmlformats.org/markup-compatibility/2006" xmlns:aink="http://schemas.microsoft.com/office/drawing/2016/ink" xmlns:am3d="http://schemas.microsoft.com/office/drawing/2017/model3d" xmlns:o="urn:schemas-microsoft-com:office:office" xmlns:oel="http://schemas.microsoft.com/office/2019/extlst" xmlns:r="http://schemas.openxmlformats.org/officeDocument/2006/relationships" xmlns:m="http://schemas.openxmlformats.org/officeDocument/2006/math" xmlns:v="urn:schemas-microsoft-com:vml" xmlns:wp14="http://schemas.microsoft.com/office/word/2010/wordprocessingDrawing" xmlns:wp="http://schemas.openxmlformats.org/drawingml/2006/wordprocessingDrawing" xmlns:w10="urn:schemas-microsoft-com:office:word" xmlns:w="http://schemas.openxmlformats.org/wordprocessingml/2006/main" xmlns:w14="http://schemas.microsoft.com/office/word/2010/wordml" xmlns:w15="http://schemas.microsoft.com/office/word/2012/wordml" xmlns:w16cex="http://schemas.microsoft.com/office/word/2018/wordml/cex" xmlns:w16cid="http://schemas.microsoft.com/office/word/2016/wordml/cid" xmlns:w16="http://schemas.microsoft.com/office/word/2018/wordml" xmlns:w16du="http://schemas.microsoft.com/office/word/2023/wordml/word16du" xmlns:w16sdtdh="http://schemas.microsoft.com/office/word/2020/wordml/sdtdatahash" xmlns:w16sdtfl="http://schemas.microsoft.com/office/word/2024/wordml/sdtformatlock" xmlns:w16se="http://schemas.microsoft.com/office/word/2015/wordml/symex" xmlns:wpg="http://schemas.microsoft.com/office/word/2010/wordprocessingGroup" xmlns:wpi="http://schemas.microsoft.com/office/word/2010/wordprocessingInk" xmlns:wne="http://schemas.microsoft.com/office/word/2006/wordml" xmlns:wps="http://schemas.microsoft.com/office/word/2010/wordprocessingShape" mc:Ignorable="w14 w15 w16se w16cid w16 w16cex w16sdtdh w16sdtfl w16du wp14">
+<w:document xmlns:wpc="http://schemas.microsoft.com/office/word/2010/wordprocessingCanvas" xmlns:cx="http://schemas.microsoft.com/office/drawing/2014/chartex" xmlns:cx1="http://schemas.microsoft.com/office/drawing/2015/9/8/chartex" xmlns:cx2="http://schemas.microsoft.com/office/drawing/2015/10/21/chartex" xmlns:cx3="http://schemas.microsoft.com/office/drawing/2016/5/9/chartex" xmlns:cx4="http://schemas.microsoft.com/office/drawing/2016/5/10/chartex" xmlns:cx5="http://schemas.microsoft.com/office/drawing/2016/5/11/chartex" xmlns:cx6="http://schemas.microsoft.com/office/drawing/2016/5/12/chartex" xmlns:cx7="http://schemas.microsoft.com/office/drawing/2016/5/13/chartex" xmlns:cx8="http://schemas.microsoft.com/office/drawing/2016/5/14/chartex" xmlns:mc="http://schemas.openxmlformats.org/markup-compatibility/2006" xmlns:aink="http://schemas.microsoft.com/office/drawing/2016/ink" xmlns:am3d="http://schemas.microsoft.com/office/drawing/2017/model3d" xmlns:o="urn:schemas-microsoft-com:office:office" xmlns:oel="http://schemas.microsoft.com/office/2019/extlst" xmlns:r="http://schemas.openxmlformats.org/officeDocument/2006/relationships" xmlns:m="http://schemas.openxmlformats.org/officeDocument/2006/math" xmlns:v="urn:schemas-microsoft-com:vml" xmlns:wp14="http://schemas.microsoft.com/office/word/2010/wordprocessingDrawing" xmlns:wp="http://schemas.openxmlformats.org/drawingml/2006/wordprocessingDrawing" xmlns:w10="urn:schemas-microsoft-com:office:word" xmlns:w="http://schemas.openxmlformats.org/wordprocessingml/2006/main" xmlns:w14="http://schemas.microsoft.com/office/word/2010/wordml" xmlns:w15="http://schemas.microsoft.com/office/word/2012/wordml" xmlns:w16cex="http://schemas.microsoft.com/office/word/2018/wordml/cex" xmlns:w16cid="http://schemas.microsoft.com/office/word/2016/wordml/cid" xmlns:w16="http://schemas.microsoft.com/office/word/2018/wordml" xmlns:w16sdtdh="http://schemas.microsoft.com/office/word/2020/wordml/sdtdatahash" xmlns:w16se="http://schemas.microsoft.com/office/word/2015/wordml/symex" xmlns:wpg="http://schemas.microsoft.com/office/word/2010/wordprocessingGroup" xmlns:wpi="http://schemas.microsoft.com/office/word/2010/wordprocessingInk" xmlns:wne="http://schemas.microsoft.com/office/word/2006/wordml" xmlns:wps="http://schemas.microsoft.com/office/word/2010/wordprocessingShape" mc:Ignorable="w14 w15 w16se w16cid w16 w16cex w16sdtdh wp14">
   <w:body>
     <w:p>
       <w:r>
@@ -75,9 +75,9 @@
           <w:noProof/>
         </w:rPr>
         <w:drawing>
-          <wp:inline distT="0" distB="0" distL="0" distR="0" wp14:anchorId="3254E117" wp14:editId="459FB8D6">
-            <wp:extent cx="5123331" cy="3181350"/>
-            <wp:effectExtent l="0" t="0" r="1270" b="0"/>
+          <wp:inline distT="0" distB="0" distL="0" distR="0" wp14:anchorId="3254E117" wp14:editId="6CE81CEE">
+            <wp:extent cx="5565913" cy="3180715"/>
+            <wp:effectExtent l="0" t="0" r="0" b="635"/>
             <wp:docPr id="2" name="Рисунок 2"/>
             <wp:cNvGraphicFramePr>
               <a:graphicFrameLocks xmlns:a="http://schemas.openxmlformats.org/drawingml/2006/main" noChangeAspect="1"/>
@@ -102,9 +102,9 @@
                     </a:stretch>
                   </pic:blipFill>
                   <pic:spPr>
-                    <a:xfrm flipV="1">
+                    <a:xfrm rot="10800000" flipH="1" flipV="1">
                       <a:off x="0" y="0"/>
-                      <a:ext cx="5162804" cy="3205861"/>
+                      <a:ext cx="5588130" cy="3193411"/>
                     </a:xfrm>
                     <a:prstGeom prst="rect">
                       <a:avLst/>
@@ -255,6 +255,9 @@
     </w:p>
     <w:p>
       <w:r>
+        <w:rPr>
+          <w:noProof/>
+        </w:rPr>
         <w:lastRenderedPageBreak/>
         <w:drawing>
           <wp:inline distT="0" distB="0" distL="0" distR="0" wp14:anchorId="58083AF9" wp14:editId="7B50A29A">
@@ -304,6 +307,9 @@
     </w:p>
     <w:p>
       <w:r>
+        <w:rPr>
+          <w:noProof/>
+        </w:rPr>
         <w:drawing>
           <wp:inline distT="0" distB="0" distL="0" distR="0" wp14:anchorId="623CDB4E" wp14:editId="3EDA3F04">
             <wp:extent cx="4276725" cy="4086547"/>
@@ -352,7 +358,7 @@
 </file>
 
 <file path=word/styles.xml><?xml version="1.0" encoding="utf-8"?>
-<w:styles xmlns:mc="http://schemas.openxmlformats.org/markup-compatibility/2006" xmlns:r="http://schemas.openxmlformats.org/officeDocument/2006/relationships" xmlns:w="http://schemas.openxmlformats.org/wordprocessingml/2006/main" xmlns:w14="http://schemas.microsoft.com/office/word/2010/wordml" xmlns:w15="http://schemas.microsoft.com/office/word/2012/wordml" xmlns:w16cex="http://schemas.microsoft.com/office/word/2018/wordml/cex" xmlns:w16cid="http://schemas.microsoft.com/office/word/2016/wordml/cid" xmlns:w16="http://schemas.microsoft.com/office/word/2018/wordml" xmlns:w16du="http://schemas.microsoft.com/office/word/2023/wordml/word16du" xmlns:w16sdtdh="http://schemas.microsoft.com/office/word/2020/wordml/sdtdatahash" xmlns:w16sdtfl="http://schemas.microsoft.com/office/word/2024/wordml/sdtformatlock" xmlns:w16se="http://schemas.microsoft.com/office/word/2015/wordml/symex" mc:Ignorable="w14 w15 w16se w16cid w16 w16cex w16sdtdh w16sdtfl w16du">
+<w:styles xmlns:mc="http://schemas.openxmlformats.org/markup-compatibility/2006" xmlns:r="http://schemas.openxmlformats.org/officeDocument/2006/relationships" xmlns:w="http://schemas.openxmlformats.org/wordprocessingml/2006/main" xmlns:w14="http://schemas.microsoft.com/office/word/2010/wordml" xmlns:w15="http://schemas.microsoft.com/office/word/2012/wordml" xmlns:w16cex="http://schemas.microsoft.com/office/word/2018/wordml/cex" xmlns:w16cid="http://schemas.microsoft.com/office/word/2016/wordml/cid" xmlns:w16="http://schemas.microsoft.com/office/word/2018/wordml" xmlns:w16sdtdh="http://schemas.microsoft.com/office/word/2020/wordml/sdtdatahash" xmlns:w16se="http://schemas.microsoft.com/office/word/2015/wordml/symex" mc:Ignorable="w14 w15 w16se w16cid w16 w16cex w16sdtdh">
   <w:docDefaults>
     <w:rPrDefault>
       <w:rPr>
@@ -954,6 +960,7 @@
   <w:style w:type="character" w:default="1" w:styleId="a0">
     <w:name w:val="Default Paragraph Font"/>
     <w:uiPriority w:val="1"/>
+    <w:semiHidden/>
     <w:unhideWhenUsed/>
   </w:style>
   <w:style w:type="table" w:default="1" w:styleId="a1">

</xml_diff>